<commit_message>
Poster and slide updated
</commit_message>
<xml_diff>
--- a/Docs/Documents/PM/New versions/Product Manual_v1.3.docx
+++ b/Docs/Documents/PM/New versions/Product Manual_v1.3.docx
@@ -5235,10 +5235,10 @@
             <v:path o:extrusionok="f" gradientshapeok="t" o:connecttype="rect"/>
             <o:lock v:ext="edit" aspectratio="t"/>
           </v:shapetype>
-          <v:shape id="_x0000_i1025" type="#_x0000_t75" style="width:453.75pt;height:132pt" o:ole="">
+          <v:shape id="_x0000_i1025" type="#_x0000_t75" style="width:453.75pt;height:132.3pt" o:ole="">
             <v:imagedata r:id="rId9" o:title=""/>
           </v:shape>
-          <o:OLEObject Type="Embed" ProgID="Word.Document.12" ShapeID="_x0000_i1025" DrawAspect="Content" ObjectID="_1650616555" r:id="rId10">
+          <o:OLEObject Type="Embed" ProgID="Word.Document.12" ShapeID="_x0000_i1025" DrawAspect="Content" ObjectID="_1651568005" r:id="rId10">
             <o:FieldCodes>\s</o:FieldCodes>
           </o:OLEObject>
         </w:object>
@@ -5380,10 +5380,10 @@
           <w:lang w:val="en-GB" w:eastAsia="en-US"/>
         </w:rPr>
         <w:object w:dxaOrig="9072" w:dyaOrig="3560" w14:anchorId="38804736">
-          <v:shape id="_x0000_i1026" type="#_x0000_t75" style="width:453.75pt;height:178.5pt" o:ole="">
+          <v:shape id="_x0000_i1026" type="#_x0000_t75" style="width:453.75pt;height:178.35pt" o:ole="">
             <v:imagedata r:id="rId11" o:title=""/>
           </v:shape>
-          <o:OLEObject Type="Embed" ProgID="Word.Document.12" ShapeID="_x0000_i1026" DrawAspect="Content" ObjectID="_1650616556" r:id="rId12">
+          <o:OLEObject Type="Embed" ProgID="Word.Document.12" ShapeID="_x0000_i1026" DrawAspect="Content" ObjectID="_1651568006" r:id="rId12">
             <o:FieldCodes>\s</o:FieldCodes>
           </o:OLEObject>
         </w:object>
@@ -5525,10 +5525,10 @@
           <w:lang w:val="en-GB" w:eastAsia="en-US"/>
         </w:rPr>
         <w:object w:dxaOrig="9072" w:dyaOrig="3737" w14:anchorId="41849225">
-          <v:shape id="_x0000_i1027" type="#_x0000_t75" style="width:453.75pt;height:186.75pt" o:ole="">
+          <v:shape id="_x0000_i1027" type="#_x0000_t75" style="width:453.75pt;height:186.7pt" o:ole="">
             <v:imagedata r:id="rId13" o:title=""/>
           </v:shape>
-          <o:OLEObject Type="Embed" ProgID="Word.Document.12" ShapeID="_x0000_i1027" DrawAspect="Content" ObjectID="_1650616557" r:id="rId14">
+          <o:OLEObject Type="Embed" ProgID="Word.Document.12" ShapeID="_x0000_i1027" DrawAspect="Content" ObjectID="_1651568007" r:id="rId14">
             <o:FieldCodes>\s</o:FieldCodes>
           </o:OLEObject>
         </w:object>
@@ -5802,10 +5802,10 @@
           <w:lang w:val="en-GB" w:eastAsia="en-US"/>
         </w:rPr>
         <w:object w:dxaOrig="9072" w:dyaOrig="4627" w14:anchorId="45AE758B">
-          <v:shape id="_x0000_i1028" type="#_x0000_t75" style="width:453.75pt;height:231.75pt" o:ole="">
+          <v:shape id="_x0000_i1028" type="#_x0000_t75" style="width:453.75pt;height:231.9pt" o:ole="">
             <v:imagedata r:id="rId15" o:title=""/>
           </v:shape>
-          <o:OLEObject Type="Embed" ProgID="Word.Document.12" ShapeID="_x0000_i1028" DrawAspect="Content" ObjectID="_1650616558" r:id="rId16">
+          <o:OLEObject Type="Embed" ProgID="Word.Document.12" ShapeID="_x0000_i1028" DrawAspect="Content" ObjectID="_1651568008" r:id="rId16">
             <o:FieldCodes>\s</o:FieldCodes>
           </o:OLEObject>
         </w:object>
@@ -5983,10 +5983,10 @@
           <w:lang w:val="en-GB" w:eastAsia="en-US"/>
         </w:rPr>
         <w:object w:dxaOrig="8877" w:dyaOrig="13571" w14:anchorId="7727CA1D">
-          <v:shape id="_x0000_i1029" type="#_x0000_t75" style="width:444.75pt;height:678pt" o:ole="">
+          <v:shape id="_x0000_i1029" type="#_x0000_t75" style="width:444.55pt;height:678.15pt" o:ole="">
             <v:imagedata r:id="rId17" o:title=""/>
           </v:shape>
-          <o:OLEObject Type="Embed" ProgID="Word.Document.12" ShapeID="_x0000_i1029" DrawAspect="Content" ObjectID="_1650616559" r:id="rId18">
+          <o:OLEObject Type="Embed" ProgID="Word.Document.12" ShapeID="_x0000_i1029" DrawAspect="Content" ObjectID="_1651568009" r:id="rId18">
             <o:FieldCodes>\s</o:FieldCodes>
           </o:OLEObject>
         </w:object>
@@ -6212,10 +6212,10 @@
           <w:lang w:val="en-GB" w:eastAsia="en-US"/>
         </w:rPr>
         <w:object w:dxaOrig="9072" w:dyaOrig="3070" w14:anchorId="3FFABB96">
-          <v:shape id="_x0000_i1030" type="#_x0000_t75" style="width:453.75pt;height:153pt" o:ole="">
+          <v:shape id="_x0000_i1030" type="#_x0000_t75" style="width:453.75pt;height:153.2pt" o:ole="">
             <v:imagedata r:id="rId19" o:title=""/>
           </v:shape>
-          <o:OLEObject Type="Embed" ProgID="Word.Document.12" ShapeID="_x0000_i1030" DrawAspect="Content" ObjectID="_1650616560" r:id="rId20">
+          <o:OLEObject Type="Embed" ProgID="Word.Document.12" ShapeID="_x0000_i1030" DrawAspect="Content" ObjectID="_1651568010" r:id="rId20">
             <o:FieldCodes>\s</o:FieldCodes>
           </o:OLEObject>
         </w:object>
@@ -6375,10 +6375,10 @@
           <w:lang w:val="en-GB" w:eastAsia="en-US"/>
         </w:rPr>
         <w:object w:dxaOrig="9072" w:dyaOrig="4627" w14:anchorId="1B75399C">
-          <v:shape id="_x0000_i1031" type="#_x0000_t75" style="width:453.75pt;height:231.75pt" o:ole="">
+          <v:shape id="_x0000_i1031" type="#_x0000_t75" style="width:453.75pt;height:231.9pt" o:ole="">
             <v:imagedata r:id="rId21" o:title=""/>
           </v:shape>
-          <o:OLEObject Type="Embed" ProgID="Word.Document.12" ShapeID="_x0000_i1031" DrawAspect="Content" ObjectID="_1650616561" r:id="rId22">
+          <o:OLEObject Type="Embed" ProgID="Word.Document.12" ShapeID="_x0000_i1031" DrawAspect="Content" ObjectID="_1651568011" r:id="rId22">
             <o:FieldCodes>\s</o:FieldCodes>
           </o:OLEObject>
         </w:object>
@@ -6530,10 +6530,10 @@
           <w:lang w:val="en-GB" w:eastAsia="en-US"/>
         </w:rPr>
         <w:object w:dxaOrig="9072" w:dyaOrig="1513" w14:anchorId="1E10CE97">
-          <v:shape id="_x0000_i1032" type="#_x0000_t75" style="width:453.75pt;height:74.25pt" o:ole="">
+          <v:shape id="_x0000_i1032" type="#_x0000_t75" style="width:453.75pt;height:74.5pt" o:ole="">
             <v:imagedata r:id="rId23" o:title=""/>
           </v:shape>
-          <o:OLEObject Type="Embed" ProgID="Word.Document.12" ShapeID="_x0000_i1032" DrawAspect="Content" ObjectID="_1650616562" r:id="rId24">
+          <o:OLEObject Type="Embed" ProgID="Word.Document.12" ShapeID="_x0000_i1032" DrawAspect="Content" ObjectID="_1651568012" r:id="rId24">
             <o:FieldCodes>\s</o:FieldCodes>
           </o:OLEObject>
         </w:object>
@@ -6685,10 +6685,10 @@
           <w:lang w:val="en-GB" w:eastAsia="en-US"/>
         </w:rPr>
         <w:object w:dxaOrig="9072" w:dyaOrig="3127" w14:anchorId="68BA40F5">
-          <v:shape id="_x0000_i1033" type="#_x0000_t75" style="width:453.75pt;height:156.75pt" o:ole="">
+          <v:shape id="_x0000_i1033" type="#_x0000_t75" style="width:453.75pt;height:156.55pt" o:ole="">
             <v:imagedata r:id="rId25" o:title=""/>
           </v:shape>
-          <o:OLEObject Type="Embed" ProgID="Word.Document.12" ShapeID="_x0000_i1033" DrawAspect="Content" ObjectID="_1650616563" r:id="rId26">
+          <o:OLEObject Type="Embed" ProgID="Word.Document.12" ShapeID="_x0000_i1033" DrawAspect="Content" ObjectID="_1651568013" r:id="rId26">
             <o:FieldCodes>\s</o:FieldCodes>
           </o:OLEObject>
         </w:object>
@@ -6840,10 +6840,10 @@
           <w:lang w:val="en-GB" w:eastAsia="en-US"/>
         </w:rPr>
         <w:object w:dxaOrig="9072" w:dyaOrig="2180" w14:anchorId="4C6F2B93">
-          <v:shape id="_x0000_i1034" type="#_x0000_t75" style="width:453.75pt;height:108.75pt" o:ole="">
+          <v:shape id="_x0000_i1034" type="#_x0000_t75" style="width:453.75pt;height:108.85pt" o:ole="">
             <v:imagedata r:id="rId27" o:title=""/>
           </v:shape>
-          <o:OLEObject Type="Embed" ProgID="Word.Document.12" ShapeID="_x0000_i1034" DrawAspect="Content" ObjectID="_1650616564" r:id="rId28">
+          <o:OLEObject Type="Embed" ProgID="Word.Document.12" ShapeID="_x0000_i1034" DrawAspect="Content" ObjectID="_1651568014" r:id="rId28">
             <o:FieldCodes>\s</o:FieldCodes>
           </o:OLEObject>
         </w:object>
@@ -7047,10 +7047,10 @@
           <w:lang w:val="en-GB" w:eastAsia="en-US"/>
         </w:rPr>
         <w:object w:dxaOrig="9072" w:dyaOrig="2917" w14:anchorId="11B0C3BA">
-          <v:shape id="_x0000_i1035" type="#_x0000_t75" style="width:453.75pt;height:145.5pt" o:ole="">
+          <v:shape id="_x0000_i1035" type="#_x0000_t75" style="width:453.75pt;height:145.65pt" o:ole="">
             <v:imagedata r:id="rId29" o:title=""/>
           </v:shape>
-          <o:OLEObject Type="Embed" ProgID="Word.Document.12" ShapeID="_x0000_i1035" DrawAspect="Content" ObjectID="_1650616565" r:id="rId30">
+          <o:OLEObject Type="Embed" ProgID="Word.Document.12" ShapeID="_x0000_i1035" DrawAspect="Content" ObjectID="_1651568015" r:id="rId30">
             <o:FieldCodes>\s</o:FieldCodes>
           </o:OLEObject>
         </w:object>
@@ -7224,10 +7224,10 @@
           <w:lang w:val="en-GB" w:eastAsia="en-US"/>
         </w:rPr>
         <w:object w:dxaOrig="9072" w:dyaOrig="9966" w14:anchorId="6EA75252">
-          <v:shape id="_x0000_i1036" type="#_x0000_t75" style="width:453.75pt;height:498pt" o:ole="">
+          <v:shape id="_x0000_i1036" type="#_x0000_t75" style="width:453.75pt;height:498.15pt" o:ole="">
             <v:imagedata r:id="rId31" o:title=""/>
           </v:shape>
-          <o:OLEObject Type="Embed" ProgID="Word.Document.12" ShapeID="_x0000_i1036" DrawAspect="Content" ObjectID="_1650616566" r:id="rId32">
+          <o:OLEObject Type="Embed" ProgID="Word.Document.12" ShapeID="_x0000_i1036" DrawAspect="Content" ObjectID="_1651568016" r:id="rId32">
             <o:FieldCodes>\s</o:FieldCodes>
           </o:OLEObject>
         </w:object>
@@ -7520,10 +7520,10 @@
           <w:lang w:val="en-GB" w:eastAsia="en-US"/>
         </w:rPr>
         <w:object w:dxaOrig="9072" w:dyaOrig="5235" w14:anchorId="13D1443A">
-          <v:shape id="_x0000_i1037" type="#_x0000_t75" style="width:453.75pt;height:261pt" o:ole="">
+          <v:shape id="_x0000_i1037" type="#_x0000_t75" style="width:453.75pt;height:261.2pt" o:ole="">
             <v:imagedata r:id="rId33" o:title=""/>
           </v:shape>
-          <o:OLEObject Type="Embed" ProgID="Word.Document.12" ShapeID="_x0000_i1037" DrawAspect="Content" ObjectID="_1650616567" r:id="rId34">
+          <o:OLEObject Type="Embed" ProgID="Word.Document.12" ShapeID="_x0000_i1037" DrawAspect="Content" ObjectID="_1651568017" r:id="rId34">
             <o:FieldCodes>\s</o:FieldCodes>
           </o:OLEObject>
         </w:object>
@@ -7699,10 +7699,10 @@
           <w:lang w:val="en-GB" w:eastAsia="en-US"/>
         </w:rPr>
         <w:object w:dxaOrig="9072" w:dyaOrig="8186" w14:anchorId="2829B99A">
-          <v:shape id="_x0000_i1038" type="#_x0000_t75" style="width:453.75pt;height:409.5pt" o:ole="">
+          <v:shape id="_x0000_i1038" type="#_x0000_t75" style="width:453.75pt;height:409.4pt" o:ole="">
             <v:imagedata r:id="rId35" o:title=""/>
           </v:shape>
-          <o:OLEObject Type="Embed" ProgID="Word.Document.12" ShapeID="_x0000_i1038" DrawAspect="Content" ObjectID="_1650616568" r:id="rId36">
+          <o:OLEObject Type="Embed" ProgID="Word.Document.12" ShapeID="_x0000_i1038" DrawAspect="Content" ObjectID="_1651568018" r:id="rId36">
             <o:FieldCodes>\s</o:FieldCodes>
           </o:OLEObject>
         </w:object>
@@ -7856,10 +7856,10 @@
           <w:lang w:val="en-GB" w:eastAsia="en-US"/>
         </w:rPr>
         <w:object w:dxaOrig="9072" w:dyaOrig="3127" w14:anchorId="67E8513E">
-          <v:shape id="_x0000_i1039" type="#_x0000_t75" style="width:453.75pt;height:156.75pt" o:ole="">
+          <v:shape id="_x0000_i1039" type="#_x0000_t75" style="width:453.75pt;height:156.55pt" o:ole="">
             <v:imagedata r:id="rId37" o:title=""/>
           </v:shape>
-          <o:OLEObject Type="Embed" ProgID="Word.Document.12" ShapeID="_x0000_i1039" DrawAspect="Content" ObjectID="_1650616569" r:id="rId38">
+          <o:OLEObject Type="Embed" ProgID="Word.Document.12" ShapeID="_x0000_i1039" DrawAspect="Content" ObjectID="_1651568019" r:id="rId38">
             <o:FieldCodes>\s</o:FieldCodes>
           </o:OLEObject>
         </w:object>
@@ -11560,12 +11560,12 @@
         <w:t>Install Unity Hub program.</w:t>
       </w:r>
     </w:p>
-    <w:p/>
-    <w:p>
-      <w:pPr>
-        <w:jc w:val="both"/>
-      </w:pPr>
-      <w:r>
+    <w:p>
+      <w:pPr>
+        <w:jc w:val="both"/>
+      </w:pPr>
+      <w:r>
+        <w:lastRenderedPageBreak/>
         <w:t>Run Exe file when the .exe file downloaded to your computer; installation window will appear as shown in the figure above. Click I agree and select where unity hub will be installed and click set up. Wait a couple of minutes for the installation to finish and then start unity hub program.</w:t>
       </w:r>
     </w:p>

</xml_diff>